<commit_message>
updated agenda for ml in practice
</commit_message>
<xml_diff>
--- a/mlws_resources/ml_course_workbook_practice.docx
+++ b/mlws_resources/ml_course_workbook_practice.docx
@@ -33,7 +33,7 @@
         <w:rPr>
           <w:rtl w:val="0"/>
         </w:rPr>
-        <w:t xml:space="preserve">– Part 1 – </w:t>
+        <w:t xml:space="preserve">– Day 1 – </w:t>
       </w:r>
     </w:p>
     <w:p>
@@ -984,7 +984,7 @@
         <w:rPr>
           <w:rtl w:val="0"/>
         </w:rPr>
-        <w:t xml:space="preserve">– Part 2 – </w:t>
+        <w:t xml:space="preserve">– Day 2 (Part 1) – </w:t>
       </w:r>
     </w:p>
     <w:p>
@@ -1997,7 +1997,7 @@
         <w:rPr>
           <w:rtl w:val="0"/>
         </w:rPr>
-        <w:t xml:space="preserve">– Part 3 – </w:t>
+        <w:t xml:space="preserve">– Day 2 (Part 2) –  </w:t>
       </w:r>
     </w:p>
     <w:p>
@@ -2620,11 +2620,40 @@
     </w:p>
     <w:p>
       <w:pPr>
+        <w:rPr/>
+        <w:sectPr>
+          <w:type w:val="nextPage"/>
+          <w:pgSz w:h="16838" w:w="11906" w:orient="portrait"/>
+          <w:pgMar w:bottom="1440" w:top="1440" w:left="1440" w:right="1440" w:header="720" w:footer="720"/>
+        </w:sectPr>
+      </w:pPr>
+      <w:r>
+        <w:rPr>
+          <w:rtl w:val="0"/>
+        </w:rPr>
+      </w:r>
+    </w:p>
+    <w:p>
+      <w:pPr>
+        <w:pStyle w:val="Subtitle"/>
+        <w:rPr/>
+      </w:pPr>
+      <w:bookmarkStart w:colFirst="0" w:colLast="0" w:name="_djr04lacaglq" w:id="73"/>
+      <w:bookmarkEnd w:id="73"/>
+      <w:r>
+        <w:rPr>
+          <w:rtl w:val="0"/>
+        </w:rPr>
+        <w:t xml:space="preserve">– Day 3 – </w:t>
+      </w:r>
+    </w:p>
+    <w:p>
+      <w:pPr>
         <w:pStyle w:val="Heading2"/>
         <w:rPr/>
       </w:pPr>
-      <w:bookmarkStart w:colFirst="0" w:colLast="0" w:name="_47ti6fwrtho8" w:id="73"/>
-      <w:bookmarkEnd w:id="73"/>
+      <w:bookmarkStart w:colFirst="0" w:colLast="0" w:name="_hcndmpa7eeoy" w:id="74"/>
+      <w:bookmarkEnd w:id="74"/>
       <w:r>
         <w:rPr>
           <w:rtl w:val="0"/>
@@ -2637,8 +2666,8 @@
         <w:pStyle w:val="Heading4"/>
         <w:rPr/>
       </w:pPr>
-      <w:bookmarkStart w:colFirst="0" w:colLast="0" w:name="_3eoqwmknsdrs" w:id="74"/>
-      <w:bookmarkEnd w:id="74"/>
+      <w:bookmarkStart w:colFirst="0" w:colLast="0" w:name="_3eoqwmknsdrs" w:id="75"/>
+      <w:bookmarkEnd w:id="75"/>
       <w:r>
         <w:rPr>
           <w:rtl w:val="0"/>
@@ -2671,8 +2700,8 @@
         <w:pStyle w:val="Heading4"/>
         <w:rPr/>
       </w:pPr>
-      <w:bookmarkStart w:colFirst="0" w:colLast="0" w:name="_xsnq92i1d61a" w:id="75"/>
-      <w:bookmarkEnd w:id="75"/>
+      <w:bookmarkStart w:colFirst="0" w:colLast="0" w:name="_xsnq92i1d61a" w:id="76"/>
+      <w:bookmarkEnd w:id="76"/>
       <w:r>
         <w:rPr>
           <w:rtl w:val="0"/>
@@ -2715,8 +2744,8 @@
         <w:pStyle w:val="Heading3"/>
         <w:rPr/>
       </w:pPr>
-      <w:bookmarkStart w:colFirst="0" w:colLast="0" w:name="_4dbzlzymuhak" w:id="76"/>
-      <w:bookmarkEnd w:id="76"/>
+      <w:bookmarkStart w:colFirst="0" w:colLast="0" w:name="_4dbzlzymuhak" w:id="77"/>
+      <w:bookmarkEnd w:id="77"/>
       <w:r>
         <w:rPr>
           <w:rtl w:val="0"/>
@@ -2729,8 +2758,8 @@
         <w:pStyle w:val="Heading4"/>
         <w:rPr/>
       </w:pPr>
-      <w:bookmarkStart w:colFirst="0" w:colLast="0" w:name="_ow8qtsffu9aj" w:id="77"/>
-      <w:bookmarkEnd w:id="77"/>
+      <w:bookmarkStart w:colFirst="0" w:colLast="0" w:name="_ow8qtsffu9aj" w:id="78"/>
+      <w:bookmarkEnd w:id="78"/>
       <w:r>
         <w:rPr>
           <w:rtl w:val="0"/>
@@ -2776,8 +2805,8 @@
         <w:pStyle w:val="Heading4"/>
         <w:rPr/>
       </w:pPr>
-      <w:bookmarkStart w:colFirst="0" w:colLast="0" w:name="_iyk83w5i0v52" w:id="78"/>
-      <w:bookmarkEnd w:id="78"/>
+      <w:bookmarkStart w:colFirst="0" w:colLast="0" w:name="_iyk83w5i0v52" w:id="79"/>
+      <w:bookmarkEnd w:id="79"/>
       <w:r>
         <w:rPr>
           <w:rtl w:val="0"/>
@@ -2823,8 +2852,8 @@
         <w:pStyle w:val="Heading4"/>
         <w:rPr/>
       </w:pPr>
-      <w:bookmarkStart w:colFirst="0" w:colLast="0" w:name="_dhemm7kjhkgl" w:id="79"/>
-      <w:bookmarkEnd w:id="79"/>
+      <w:bookmarkStart w:colFirst="0" w:colLast="0" w:name="_dhemm7kjhkgl" w:id="80"/>
+      <w:bookmarkEnd w:id="80"/>
       <w:r>
         <w:rPr>
           <w:rtl w:val="0"/>
@@ -2857,8 +2886,8 @@
         <w:pStyle w:val="Heading4"/>
         <w:rPr/>
       </w:pPr>
-      <w:bookmarkStart w:colFirst="0" w:colLast="0" w:name="_5wymg2d4iquc" w:id="80"/>
-      <w:bookmarkEnd w:id="80"/>
+      <w:bookmarkStart w:colFirst="0" w:colLast="0" w:name="_5wymg2d4iquc" w:id="81"/>
+      <w:bookmarkEnd w:id="81"/>
       <w:r>
         <w:rPr>
           <w:rtl w:val="0"/>
@@ -2914,8 +2943,8 @@
         <w:pStyle w:val="Heading3"/>
         <w:rPr/>
       </w:pPr>
-      <w:bookmarkStart w:colFirst="0" w:colLast="0" w:name="_qojbuzzgeps5" w:id="81"/>
-      <w:bookmarkEnd w:id="81"/>
+      <w:bookmarkStart w:colFirst="0" w:colLast="0" w:name="_qojbuzzgeps5" w:id="82"/>
+      <w:bookmarkEnd w:id="82"/>
       <w:r>
         <w:rPr>
           <w:rtl w:val="0"/>
@@ -2928,8 +2957,8 @@
         <w:pStyle w:val="Heading4"/>
         <w:rPr/>
       </w:pPr>
-      <w:bookmarkStart w:colFirst="0" w:colLast="0" w:name="_5unq9djavf3j" w:id="82"/>
-      <w:bookmarkEnd w:id="82"/>
+      <w:bookmarkStart w:colFirst="0" w:colLast="0" w:name="_5unq9djavf3j" w:id="83"/>
+      <w:bookmarkEnd w:id="83"/>
       <w:r>
         <w:rPr>
           <w:rtl w:val="0"/>
@@ -2962,8 +2991,8 @@
         <w:pStyle w:val="Heading4"/>
         <w:rPr/>
       </w:pPr>
-      <w:bookmarkStart w:colFirst="0" w:colLast="0" w:name="_urh9rnfayc9s" w:id="83"/>
-      <w:bookmarkEnd w:id="83"/>
+      <w:bookmarkStart w:colFirst="0" w:colLast="0" w:name="_urh9rnfayc9s" w:id="84"/>
+      <w:bookmarkEnd w:id="84"/>
       <w:r>
         <w:rPr>
           <w:rtl w:val="0"/>
@@ -3006,8 +3035,8 @@
         <w:pStyle w:val="Heading3"/>
         <w:rPr/>
       </w:pPr>
-      <w:bookmarkStart w:colFirst="0" w:colLast="0" w:name="_yjor9lfcugfx" w:id="84"/>
-      <w:bookmarkEnd w:id="84"/>
+      <w:bookmarkStart w:colFirst="0" w:colLast="0" w:name="_yjor9lfcugfx" w:id="85"/>
+      <w:bookmarkEnd w:id="85"/>
       <w:r>
         <w:rPr>
           <w:rtl w:val="0"/>
@@ -3020,8 +3049,8 @@
         <w:pStyle w:val="Heading4"/>
         <w:rPr/>
       </w:pPr>
-      <w:bookmarkStart w:colFirst="0" w:colLast="0" w:name="_mooi8hqivxim" w:id="85"/>
-      <w:bookmarkEnd w:id="85"/>
+      <w:bookmarkStart w:colFirst="0" w:colLast="0" w:name="_mooi8hqivxim" w:id="86"/>
+      <w:bookmarkEnd w:id="86"/>
       <w:r>
         <w:rPr>
           <w:rtl w:val="0"/>
@@ -3054,8 +3083,8 @@
         <w:pStyle w:val="Heading4"/>
         <w:rPr/>
       </w:pPr>
-      <w:bookmarkStart w:colFirst="0" w:colLast="0" w:name="_zh9mm3mn3fyq" w:id="86"/>
-      <w:bookmarkEnd w:id="86"/>
+      <w:bookmarkStart w:colFirst="0" w:colLast="0" w:name="_zh9mm3mn3fyq" w:id="87"/>
+      <w:bookmarkEnd w:id="87"/>
       <w:r>
         <w:rPr>
           <w:rtl w:val="0"/>
@@ -3098,8 +3127,8 @@
         <w:pStyle w:val="Heading3"/>
         <w:rPr/>
       </w:pPr>
-      <w:bookmarkStart w:colFirst="0" w:colLast="0" w:name="_egfwfxd3pa9v" w:id="87"/>
-      <w:bookmarkEnd w:id="87"/>
+      <w:bookmarkStart w:colFirst="0" w:colLast="0" w:name="_egfwfxd3pa9v" w:id="88"/>
+      <w:bookmarkEnd w:id="88"/>
       <w:r>
         <w:rPr>
           <w:rtl w:val="0"/>
@@ -3112,8 +3141,8 @@
         <w:pStyle w:val="Heading4"/>
         <w:rPr/>
       </w:pPr>
-      <w:bookmarkStart w:colFirst="0" w:colLast="0" w:name="_4hufx0trhqdq" w:id="88"/>
-      <w:bookmarkEnd w:id="88"/>
+      <w:bookmarkStart w:colFirst="0" w:colLast="0" w:name="_4hufx0trhqdq" w:id="89"/>
+      <w:bookmarkEnd w:id="89"/>
       <w:r>
         <w:rPr>
           <w:rtl w:val="0"/>
@@ -3148,8 +3177,8 @@
           <w:i w:val="0"/>
         </w:rPr>
       </w:pPr>
-      <w:bookmarkStart w:colFirst="0" w:colLast="0" w:name="_tpmeq2f4iahd" w:id="89"/>
-      <w:bookmarkEnd w:id="89"/>
+      <w:bookmarkStart w:colFirst="0" w:colLast="0" w:name="_tpmeq2f4iahd" w:id="90"/>
+      <w:bookmarkEnd w:id="90"/>
       <w:r>
         <w:rPr>
           <w:rtl w:val="0"/>
@@ -3194,8 +3223,8 @@
           <w:szCs w:val="22"/>
         </w:rPr>
       </w:pPr>
-      <w:bookmarkStart w:colFirst="0" w:colLast="0" w:name="_sf2hew9g7e0y" w:id="90"/>
-      <w:bookmarkEnd w:id="90"/>
+      <w:bookmarkStart w:colFirst="0" w:colLast="0" w:name="_sf2hew9g7e0y" w:id="91"/>
+      <w:bookmarkEnd w:id="91"/>
       <w:r>
         <w:rPr>
           <w:i w:val="0"/>
@@ -3238,8 +3267,8 @@
         <w:pStyle w:val="Heading4"/>
         <w:rPr/>
       </w:pPr>
-      <w:bookmarkStart w:colFirst="0" w:colLast="0" w:name="_2xxjpp53x5rb" w:id="91"/>
-      <w:bookmarkEnd w:id="91"/>
+      <w:bookmarkStart w:colFirst="0" w:colLast="0" w:name="_2xxjpp53x5rb" w:id="92"/>
+      <w:bookmarkEnd w:id="92"/>
       <w:r>
         <w:rPr>
           <w:rtl w:val="0"/>
@@ -3272,8 +3301,8 @@
         <w:pStyle w:val="Heading4"/>
         <w:rPr/>
       </w:pPr>
-      <w:bookmarkStart w:colFirst="0" w:colLast="0" w:name="_21p2cdwi1boi" w:id="92"/>
-      <w:bookmarkEnd w:id="92"/>
+      <w:bookmarkStart w:colFirst="0" w:colLast="0" w:name="_21p2cdwi1boi" w:id="93"/>
+      <w:bookmarkEnd w:id="93"/>
       <w:r>
         <w:rPr>
           <w:rtl w:val="0"/>
@@ -3306,8 +3335,8 @@
         <w:pStyle w:val="Heading4"/>
         <w:rPr/>
       </w:pPr>
-      <w:bookmarkStart w:colFirst="0" w:colLast="0" w:name="_wyq3rkjkjsny" w:id="93"/>
-      <w:bookmarkEnd w:id="93"/>
+      <w:bookmarkStart w:colFirst="0" w:colLast="0" w:name="_wyq3rkjkjsny" w:id="94"/>
+      <w:bookmarkEnd w:id="94"/>
       <w:r>
         <w:rPr>
           <w:rtl w:val="0"/>

</xml_diff>